<commit_message>
new updates for chapter one - CSS
</commit_message>
<xml_diff>
--- a/Unit One/Notes/CSS/3.docx
+++ b/Unit One/Notes/CSS/3.docx
@@ -1,6 +1,6 @@
 
 <file path=word/document.xml><?xml version="1.0" encoding="utf-8"?>
-<w:document xmlns:wpc="http://schemas.microsoft.com/office/word/2010/wordprocessingCanvas" xmlns:cx="http://schemas.microsoft.com/office/drawing/2014/chartex" xmlns:cx1="http://schemas.microsoft.com/office/drawing/2015/9/8/chartex" xmlns:cx2="http://schemas.microsoft.com/office/drawing/2015/10/21/chartex" xmlns:cx3="http://schemas.microsoft.com/office/drawing/2016/5/9/chartex" xmlns:cx4="http://schemas.microsoft.com/office/drawing/2016/5/10/chartex" xmlns:cx5="http://schemas.microsoft.com/office/drawing/2016/5/11/chartex" xmlns:cx6="http://schemas.microsoft.com/office/drawing/2016/5/12/chartex" xmlns:cx7="http://schemas.microsoft.com/office/drawing/2016/5/13/chartex" xmlns:cx8="http://schemas.microsoft.com/office/drawing/2016/5/14/chartex" xmlns:mc="http://schemas.openxmlformats.org/markup-compatibility/2006" xmlns:aink="http://schemas.microsoft.com/office/drawing/2016/ink" xmlns:am3d="http://schemas.microsoft.com/office/drawing/2017/model3d" xmlns:o="urn:schemas-microsoft-com:office:office" xmlns:oel="http://schemas.microsoft.com/office/2019/extlst" xmlns:r="http://schemas.openxmlformats.org/officeDocument/2006/relationships" xmlns:m="http://schemas.openxmlformats.org/officeDocument/2006/math" xmlns:v="urn:schemas-microsoft-com:vml" xmlns:wp14="http://schemas.microsoft.com/office/word/2010/wordprocessingDrawing" xmlns:wp="http://schemas.openxmlformats.org/drawingml/2006/wordprocessingDrawing" xmlns:w10="urn:schemas-microsoft-com:office:word" xmlns:w="http://schemas.openxmlformats.org/wordprocessingml/2006/main" xmlns:w14="http://schemas.microsoft.com/office/word/2010/wordml" xmlns:w15="http://schemas.microsoft.com/office/word/2012/wordml" xmlns:w16cex="http://schemas.microsoft.com/office/word/2018/wordml/cex" xmlns:w16cid="http://schemas.microsoft.com/office/word/2016/wordml/cid" xmlns:w16="http://schemas.microsoft.com/office/word/2018/wordml" xmlns:w16du="http://schemas.microsoft.com/office/word/2023/wordml/word16du" xmlns:w16sdtdh="http://schemas.microsoft.com/office/word/2020/wordml/sdtdatahash" xmlns:w16se="http://schemas.microsoft.com/office/word/2015/wordml/symex" xmlns:wpg="http://schemas.microsoft.com/office/word/2010/wordprocessingGroup" xmlns:wpi="http://schemas.microsoft.com/office/word/2010/wordprocessingInk" xmlns:wne="http://schemas.microsoft.com/office/word/2006/wordml" xmlns:wps="http://schemas.microsoft.com/office/word/2010/wordprocessingShape" mc:Ignorable="w14 w15 w16se w16cid w16 w16cex w16sdtdh wp14">
+<w:document xmlns:wpc="http://schemas.microsoft.com/office/word/2010/wordprocessingCanvas" xmlns:cx="http://schemas.microsoft.com/office/drawing/2014/chartex" xmlns:cx1="http://schemas.microsoft.com/office/drawing/2015/9/8/chartex" xmlns:cx2="http://schemas.microsoft.com/office/drawing/2015/10/21/chartex" xmlns:cx3="http://schemas.microsoft.com/office/drawing/2016/5/9/chartex" xmlns:cx4="http://schemas.microsoft.com/office/drawing/2016/5/10/chartex" xmlns:cx5="http://schemas.microsoft.com/office/drawing/2016/5/11/chartex" xmlns:cx6="http://schemas.microsoft.com/office/drawing/2016/5/12/chartex" xmlns:cx7="http://schemas.microsoft.com/office/drawing/2016/5/13/chartex" xmlns:cx8="http://schemas.microsoft.com/office/drawing/2016/5/14/chartex" xmlns:mc="http://schemas.openxmlformats.org/markup-compatibility/2006" xmlns:aink="http://schemas.microsoft.com/office/drawing/2016/ink" xmlns:am3d="http://schemas.microsoft.com/office/drawing/2017/model3d" xmlns:o="urn:schemas-microsoft-com:office:office" xmlns:r="http://schemas.openxmlformats.org/officeDocument/2006/relationships" xmlns:m="http://schemas.openxmlformats.org/officeDocument/2006/math" xmlns:v="urn:schemas-microsoft-com:vml" xmlns:wp14="http://schemas.microsoft.com/office/word/2010/wordprocessingDrawing" xmlns:wp="http://schemas.openxmlformats.org/drawingml/2006/wordprocessingDrawing" xmlns:w10="urn:schemas-microsoft-com:office:word" xmlns:w="http://schemas.openxmlformats.org/wordprocessingml/2006/main" xmlns:w14="http://schemas.microsoft.com/office/word/2010/wordml" xmlns:w15="http://schemas.microsoft.com/office/word/2012/wordml" xmlns:w16cex="http://schemas.microsoft.com/office/word/2018/wordml/cex" xmlns:w16cid="http://schemas.microsoft.com/office/word/2016/wordml/cid" xmlns:w16="http://schemas.microsoft.com/office/word/2018/wordml" xmlns:w16sdtdh="http://schemas.microsoft.com/office/word/2020/wordml/sdtdatahash" xmlns:w16se="http://schemas.microsoft.com/office/word/2015/wordml/symex" xmlns:wpg="http://schemas.microsoft.com/office/word/2010/wordprocessingGroup" xmlns:wpi="http://schemas.microsoft.com/office/word/2010/wordprocessingInk" xmlns:wne="http://schemas.microsoft.com/office/word/2006/wordml" xmlns:wps="http://schemas.microsoft.com/office/word/2010/wordprocessingShape" mc:Ignorable="w14 w15 w16se w16cid w16 w16cex w16sdtdh wp14">
   <w:body>
     <w:p>
       <w:pPr>
@@ -36,10 +36,21 @@
           <w:sz w:val="24"/>
           <w:szCs w:val="24"/>
         </w:rPr>
-        <w:t>The general sibling selector matches an element type that is a sibling of another, although it does not have</w:t>
-      </w:r>
-      <w:r>
-        <w:rPr>
+        <w:t xml:space="preserve">The general sibling selector matches an element type that is a sibling of another, although it </w:t>
+      </w:r>
+      <w:r>
+        <w:rPr>
+          <w:b/>
+          <w:bCs/>
+          <w:sz w:val="24"/>
+          <w:szCs w:val="24"/>
+        </w:rPr>
+        <w:t>does not have</w:t>
+      </w:r>
+      <w:r>
+        <w:rPr>
+          <w:b/>
+          <w:bCs/>
           <w:sz w:val="24"/>
           <w:szCs w:val="24"/>
         </w:rPr>
@@ -47,10 +58,19 @@
       </w:r>
       <w:r>
         <w:rPr>
-          <w:sz w:val="24"/>
-          <w:szCs w:val="24"/>
-        </w:rPr>
-        <w:t>to be the directly preceding element. So, if you had two &lt;p&gt; elements that are siblings of an &lt;h1&gt;</w:t>
+          <w:b/>
+          <w:bCs/>
+          <w:sz w:val="24"/>
+          <w:szCs w:val="24"/>
+        </w:rPr>
+        <w:t>to be the directly preceding element.</w:t>
+      </w:r>
+      <w:r>
+        <w:rPr>
+          <w:sz w:val="24"/>
+          <w:szCs w:val="24"/>
+        </w:rPr>
+        <w:t xml:space="preserve"> So, if you had two &lt;p&gt; elements that are siblings of an &lt;h1&gt;</w:t>
       </w:r>
       <w:r>
         <w:rPr>
@@ -605,6 +625,7 @@
           <w:szCs w:val="24"/>
         </w:rPr>
       </w:pPr>
+      <w:proofErr w:type="spellStart"/>
       <w:r>
         <w:rPr>
           <w:rFonts w:cstheme="minorHAnsi"/>
@@ -622,7 +643,17 @@
           <w:sz w:val="24"/>
           <w:szCs w:val="24"/>
         </w:rPr>
-        <w:t>ss file</w:t>
+        <w:t>ss</w:t>
+      </w:r>
+      <w:proofErr w:type="spellEnd"/>
+      <w:r>
+        <w:rPr>
+          <w:rFonts w:cstheme="minorHAnsi"/>
+          <w:color w:val="0E0E0E"/>
+          <w:sz w:val="24"/>
+          <w:szCs w:val="24"/>
+        </w:rPr>
+        <w:t xml:space="preserve"> file</w:t>
       </w:r>
       <w:r>
         <w:rPr>
@@ -1069,7 +1100,17 @@
           <w:sz w:val="24"/>
           <w:szCs w:val="24"/>
         </w:rPr>
-        <w:t>p {</w:t>
+        <w:t xml:space="preserve">p </w:t>
+      </w:r>
+      <w:proofErr w:type="gramStart"/>
+      <w:r>
+        <w:rPr>
+          <w:rFonts w:cstheme="minorHAnsi"/>
+          <w:color w:val="0E0E0E"/>
+          <w:sz w:val="24"/>
+          <w:szCs w:val="24"/>
+        </w:rPr>
+        <w:t>{</w:t>
       </w:r>
       <w:r>
         <w:rPr>
@@ -1080,14 +1121,55 @@
         </w:rPr>
         <w:t xml:space="preserve"> </w:t>
       </w:r>
-      <w:r>
-        <w:rPr>
-          <w:rFonts w:cstheme="minorHAnsi"/>
-          <w:color w:val="0E0E0E"/>
-          <w:sz w:val="24"/>
-          <w:szCs w:val="24"/>
-        </w:rPr>
-        <w:t>font-family:arial, verdana, sans-serif;</w:t>
+      <w:proofErr w:type="spellStart"/>
+      <w:r>
+        <w:rPr>
+          <w:rFonts w:cstheme="minorHAnsi"/>
+          <w:color w:val="0E0E0E"/>
+          <w:sz w:val="24"/>
+          <w:szCs w:val="24"/>
+        </w:rPr>
+        <w:t>font</w:t>
+      </w:r>
+      <w:proofErr w:type="gramEnd"/>
+      <w:r>
+        <w:rPr>
+          <w:rFonts w:cstheme="minorHAnsi"/>
+          <w:color w:val="0E0E0E"/>
+          <w:sz w:val="24"/>
+          <w:szCs w:val="24"/>
+        </w:rPr>
+        <w:t>-family:arial</w:t>
+      </w:r>
+      <w:proofErr w:type="spellEnd"/>
+      <w:r>
+        <w:rPr>
+          <w:rFonts w:cstheme="minorHAnsi"/>
+          <w:color w:val="0E0E0E"/>
+          <w:sz w:val="24"/>
+          <w:szCs w:val="24"/>
+        </w:rPr>
+        <w:t xml:space="preserve">, </w:t>
+      </w:r>
+      <w:proofErr w:type="spellStart"/>
+      <w:r>
+        <w:rPr>
+          <w:rFonts w:cstheme="minorHAnsi"/>
+          <w:color w:val="0E0E0E"/>
+          <w:sz w:val="24"/>
+          <w:szCs w:val="24"/>
+        </w:rPr>
+        <w:t>verdana</w:t>
+      </w:r>
+      <w:proofErr w:type="spellEnd"/>
+      <w:r>
+        <w:rPr>
+          <w:rFonts w:cstheme="minorHAnsi"/>
+          <w:color w:val="0E0E0E"/>
+          <w:sz w:val="24"/>
+          <w:szCs w:val="24"/>
+        </w:rPr>
+        <w:t>, sans-serif;</w:t>
       </w:r>
       <w:r>
         <w:rPr>
@@ -1184,7 +1266,17 @@
           <w:sz w:val="24"/>
           <w:szCs w:val="24"/>
         </w:rPr>
-        <w:t>div &gt; p {</w:t>
+        <w:t xml:space="preserve">div &gt; p </w:t>
+      </w:r>
+      <w:proofErr w:type="gramStart"/>
+      <w:r>
+        <w:rPr>
+          <w:rFonts w:cstheme="minorHAnsi"/>
+          <w:color w:val="0E0E0E"/>
+          <w:sz w:val="24"/>
+          <w:szCs w:val="24"/>
+        </w:rPr>
+        <w:t>{</w:t>
       </w:r>
       <w:r>
         <w:rPr>
@@ -1202,7 +1294,17 @@
           <w:sz w:val="24"/>
           <w:szCs w:val="24"/>
         </w:rPr>
-        <w:t>border:1px solid #000000;</w:t>
+        <w:t>border</w:t>
+      </w:r>
+      <w:proofErr w:type="gramEnd"/>
+      <w:r>
+        <w:rPr>
+          <w:rFonts w:cstheme="minorHAnsi"/>
+          <w:color w:val="0E0E0E"/>
+          <w:sz w:val="24"/>
+          <w:szCs w:val="24"/>
+        </w:rPr>
+        <w:t>:1px solid #000000;</w:t>
       </w:r>
       <w:r>
         <w:rPr>
@@ -1322,7 +1424,27 @@
           <w:sz w:val="24"/>
           <w:szCs w:val="24"/>
         </w:rPr>
-        <w:t>&lt;p&gt; element inside the &lt;div&gt; .)</w:t>
+        <w:t>&lt;p&gt; element inside the &lt;div</w:t>
+      </w:r>
+      <w:proofErr w:type="gramStart"/>
+      <w:r>
+        <w:rPr>
+          <w:rFonts w:cstheme="minorHAnsi"/>
+          <w:color w:val="0E0E0E"/>
+          <w:sz w:val="24"/>
+          <w:szCs w:val="24"/>
+        </w:rPr>
+        <w:t>&gt; .</w:t>
+      </w:r>
+      <w:proofErr w:type="gramEnd"/>
+      <w:r>
+        <w:rPr>
+          <w:rFonts w:cstheme="minorHAnsi"/>
+          <w:color w:val="0E0E0E"/>
+          <w:sz w:val="24"/>
+          <w:szCs w:val="24"/>
+        </w:rPr>
+        <w:t>)</w:t>
       </w:r>
     </w:p>
     <w:p>
@@ -1353,15 +1475,17 @@
           <w:szCs w:val="24"/>
         </w:rPr>
       </w:pPr>
-      <w:r>
-        <w:rPr>
-          <w:rFonts w:cstheme="minorHAnsi"/>
-          <w:color w:val="0E0E0E"/>
-          <w:sz w:val="24"/>
-          <w:szCs w:val="24"/>
-        </w:rPr>
-        <w:t>p+p+p {</w:t>
-      </w:r>
+      <w:proofErr w:type="spellStart"/>
+      <w:r>
+        <w:rPr>
+          <w:rFonts w:cstheme="minorHAnsi"/>
+          <w:color w:val="0E0E0E"/>
+          <w:sz w:val="24"/>
+          <w:szCs w:val="24"/>
+        </w:rPr>
+        <w:t>p+p+p</w:t>
+      </w:r>
+      <w:proofErr w:type="spellEnd"/>
       <w:r>
         <w:rPr>
           <w:rFonts w:cstheme="minorHAnsi"/>
@@ -1371,14 +1495,43 @@
         </w:rPr>
         <w:t xml:space="preserve"> </w:t>
       </w:r>
-      <w:r>
-        <w:rPr>
-          <w:rFonts w:cstheme="minorHAnsi"/>
-          <w:color w:val="0E0E0E"/>
-          <w:sz w:val="24"/>
-          <w:szCs w:val="24"/>
-        </w:rPr>
-        <w:t>background-color:#999999;</w:t>
+      <w:proofErr w:type="gramStart"/>
+      <w:r>
+        <w:rPr>
+          <w:rFonts w:cstheme="minorHAnsi"/>
+          <w:color w:val="0E0E0E"/>
+          <w:sz w:val="24"/>
+          <w:szCs w:val="24"/>
+        </w:rPr>
+        <w:t>{</w:t>
+      </w:r>
+      <w:r>
+        <w:rPr>
+          <w:rFonts w:cstheme="minorHAnsi"/>
+          <w:color w:val="0E0E0E"/>
+          <w:sz w:val="24"/>
+          <w:szCs w:val="24"/>
+        </w:rPr>
+        <w:t xml:space="preserve"> </w:t>
+      </w:r>
+      <w:r>
+        <w:rPr>
+          <w:rFonts w:cstheme="minorHAnsi"/>
+          <w:color w:val="0E0E0E"/>
+          <w:sz w:val="24"/>
+          <w:szCs w:val="24"/>
+        </w:rPr>
+        <w:t>background</w:t>
+      </w:r>
+      <w:proofErr w:type="gramEnd"/>
+      <w:r>
+        <w:rPr>
+          <w:rFonts w:cstheme="minorHAnsi"/>
+          <w:color w:val="0E0E0E"/>
+          <w:sz w:val="24"/>
+          <w:szCs w:val="24"/>
+        </w:rPr>
+        <w:t>-color:#999999;</w:t>
       </w:r>
       <w:r>
         <w:rPr>
@@ -1808,6 +1961,7 @@
         </w:rPr>
         <w:t xml:space="preserve">the XHTML document must have the </w:t>
       </w:r>
+      <w:proofErr w:type="gramStart"/>
       <w:r>
         <w:rPr>
           <w:rFonts w:cstheme="minorHAnsi"/>
@@ -1842,7 +1996,17 @@
           <w:sz w:val="24"/>
           <w:szCs w:val="24"/>
         </w:rPr>
-        <w:t>DOCTYPE declaration. Firefox started to support them</w:t>
+        <w:t>DOCTYPE</w:t>
+      </w:r>
+      <w:proofErr w:type="gramEnd"/>
+      <w:r>
+        <w:rPr>
+          <w:rFonts w:cstheme="minorHAnsi"/>
+          <w:color w:val="0E0E0E"/>
+          <w:sz w:val="24"/>
+          <w:szCs w:val="24"/>
+        </w:rPr>
+        <w:t xml:space="preserve"> declaration. Firefox started to support them</w:t>
       </w:r>
       <w:r>
         <w:rPr>
@@ -3869,7 +4033,7 @@
 </file>
 
 <file path=word/endnotes.xml><?xml version="1.0" encoding="utf-8"?>
-<w:endnotes xmlns:wpc="http://schemas.microsoft.com/office/word/2010/wordprocessingCanvas" xmlns:cx="http://schemas.microsoft.com/office/drawing/2014/chartex" xmlns:cx1="http://schemas.microsoft.com/office/drawing/2015/9/8/chartex" xmlns:cx2="http://schemas.microsoft.com/office/drawing/2015/10/21/chartex" xmlns:cx3="http://schemas.microsoft.com/office/drawing/2016/5/9/chartex" xmlns:cx4="http://schemas.microsoft.com/office/drawing/2016/5/10/chartex" xmlns:cx5="http://schemas.microsoft.com/office/drawing/2016/5/11/chartex" xmlns:cx6="http://schemas.microsoft.com/office/drawing/2016/5/12/chartex" xmlns:cx7="http://schemas.microsoft.com/office/drawing/2016/5/13/chartex" xmlns:cx8="http://schemas.microsoft.com/office/drawing/2016/5/14/chartex" xmlns:mc="http://schemas.openxmlformats.org/markup-compatibility/2006" xmlns:aink="http://schemas.microsoft.com/office/drawing/2016/ink" xmlns:am3d="http://schemas.microsoft.com/office/drawing/2017/model3d" xmlns:o="urn:schemas-microsoft-com:office:office" xmlns:oel="http://schemas.microsoft.com/office/2019/extlst" xmlns:r="http://schemas.openxmlformats.org/officeDocument/2006/relationships" xmlns:m="http://schemas.openxmlformats.org/officeDocument/2006/math" xmlns:v="urn:schemas-microsoft-com:vml" xmlns:wp14="http://schemas.microsoft.com/office/word/2010/wordprocessingDrawing" xmlns:wp="http://schemas.openxmlformats.org/drawingml/2006/wordprocessingDrawing" xmlns:w10="urn:schemas-microsoft-com:office:word" xmlns:w="http://schemas.openxmlformats.org/wordprocessingml/2006/main" xmlns:w14="http://schemas.microsoft.com/office/word/2010/wordml" xmlns:w15="http://schemas.microsoft.com/office/word/2012/wordml" xmlns:w16cex="http://schemas.microsoft.com/office/word/2018/wordml/cex" xmlns:w16cid="http://schemas.microsoft.com/office/word/2016/wordml/cid" xmlns:w16="http://schemas.microsoft.com/office/word/2018/wordml" xmlns:w16du="http://schemas.microsoft.com/office/word/2023/wordml/word16du" xmlns:w16sdtdh="http://schemas.microsoft.com/office/word/2020/wordml/sdtdatahash" xmlns:w16se="http://schemas.microsoft.com/office/word/2015/wordml/symex" xmlns:wpg="http://schemas.microsoft.com/office/word/2010/wordprocessingGroup" xmlns:wpi="http://schemas.microsoft.com/office/word/2010/wordprocessingInk" xmlns:wne="http://schemas.microsoft.com/office/word/2006/wordml" xmlns:wps="http://schemas.microsoft.com/office/word/2010/wordprocessingShape" mc:Ignorable="w14 w15 w16se w16cid w16 w16cex w16sdtdh wp14">
+<w:endnotes xmlns:wpc="http://schemas.microsoft.com/office/word/2010/wordprocessingCanvas" xmlns:cx="http://schemas.microsoft.com/office/drawing/2014/chartex" xmlns:cx1="http://schemas.microsoft.com/office/drawing/2015/9/8/chartex" xmlns:cx2="http://schemas.microsoft.com/office/drawing/2015/10/21/chartex" xmlns:cx3="http://schemas.microsoft.com/office/drawing/2016/5/9/chartex" xmlns:cx4="http://schemas.microsoft.com/office/drawing/2016/5/10/chartex" xmlns:cx5="http://schemas.microsoft.com/office/drawing/2016/5/11/chartex" xmlns:cx6="http://schemas.microsoft.com/office/drawing/2016/5/12/chartex" xmlns:cx7="http://schemas.microsoft.com/office/drawing/2016/5/13/chartex" xmlns:cx8="http://schemas.microsoft.com/office/drawing/2016/5/14/chartex" xmlns:mc="http://schemas.openxmlformats.org/markup-compatibility/2006" xmlns:aink="http://schemas.microsoft.com/office/drawing/2016/ink" xmlns:am3d="http://schemas.microsoft.com/office/drawing/2017/model3d" xmlns:o="urn:schemas-microsoft-com:office:office" xmlns:r="http://schemas.openxmlformats.org/officeDocument/2006/relationships" xmlns:m="http://schemas.openxmlformats.org/officeDocument/2006/math" xmlns:v="urn:schemas-microsoft-com:vml" xmlns:wp14="http://schemas.microsoft.com/office/word/2010/wordprocessingDrawing" xmlns:wp="http://schemas.openxmlformats.org/drawingml/2006/wordprocessingDrawing" xmlns:w10="urn:schemas-microsoft-com:office:word" xmlns:w="http://schemas.openxmlformats.org/wordprocessingml/2006/main" xmlns:w14="http://schemas.microsoft.com/office/word/2010/wordml" xmlns:w15="http://schemas.microsoft.com/office/word/2012/wordml" xmlns:w16cex="http://schemas.microsoft.com/office/word/2018/wordml/cex" xmlns:w16cid="http://schemas.microsoft.com/office/word/2016/wordml/cid" xmlns:w16="http://schemas.microsoft.com/office/word/2018/wordml" xmlns:w16sdtdh="http://schemas.microsoft.com/office/word/2020/wordml/sdtdatahash" xmlns:w16se="http://schemas.microsoft.com/office/word/2015/wordml/symex" xmlns:wpg="http://schemas.microsoft.com/office/word/2010/wordprocessingGroup" xmlns:wpi="http://schemas.microsoft.com/office/word/2010/wordprocessingInk" xmlns:wne="http://schemas.microsoft.com/office/word/2006/wordml" xmlns:wps="http://schemas.microsoft.com/office/word/2010/wordprocessingShape" mc:Ignorable="w14 w15 w16se w16cid w16 w16cex w16sdtdh wp14">
   <w:endnote w:type="separator" w:id="-1">
     <w:p>
       <w:pPr>
@@ -3894,7 +4058,7 @@
 </file>
 
 <file path=word/footnotes.xml><?xml version="1.0" encoding="utf-8"?>
-<w:footnotes xmlns:wpc="http://schemas.microsoft.com/office/word/2010/wordprocessingCanvas" xmlns:cx="http://schemas.microsoft.com/office/drawing/2014/chartex" xmlns:cx1="http://schemas.microsoft.com/office/drawing/2015/9/8/chartex" xmlns:cx2="http://schemas.microsoft.com/office/drawing/2015/10/21/chartex" xmlns:cx3="http://schemas.microsoft.com/office/drawing/2016/5/9/chartex" xmlns:cx4="http://schemas.microsoft.com/office/drawing/2016/5/10/chartex" xmlns:cx5="http://schemas.microsoft.com/office/drawing/2016/5/11/chartex" xmlns:cx6="http://schemas.microsoft.com/office/drawing/2016/5/12/chartex" xmlns:cx7="http://schemas.microsoft.com/office/drawing/2016/5/13/chartex" xmlns:cx8="http://schemas.microsoft.com/office/drawing/2016/5/14/chartex" xmlns:mc="http://schemas.openxmlformats.org/markup-compatibility/2006" xmlns:aink="http://schemas.microsoft.com/office/drawing/2016/ink" xmlns:am3d="http://schemas.microsoft.com/office/drawing/2017/model3d" xmlns:o="urn:schemas-microsoft-com:office:office" xmlns:oel="http://schemas.microsoft.com/office/2019/extlst" xmlns:r="http://schemas.openxmlformats.org/officeDocument/2006/relationships" xmlns:m="http://schemas.openxmlformats.org/officeDocument/2006/math" xmlns:v="urn:schemas-microsoft-com:vml" xmlns:wp14="http://schemas.microsoft.com/office/word/2010/wordprocessingDrawing" xmlns:wp="http://schemas.openxmlformats.org/drawingml/2006/wordprocessingDrawing" xmlns:w10="urn:schemas-microsoft-com:office:word" xmlns:w="http://schemas.openxmlformats.org/wordprocessingml/2006/main" xmlns:w14="http://schemas.microsoft.com/office/word/2010/wordml" xmlns:w15="http://schemas.microsoft.com/office/word/2012/wordml" xmlns:w16cex="http://schemas.microsoft.com/office/word/2018/wordml/cex" xmlns:w16cid="http://schemas.microsoft.com/office/word/2016/wordml/cid" xmlns:w16="http://schemas.microsoft.com/office/word/2018/wordml" xmlns:w16du="http://schemas.microsoft.com/office/word/2023/wordml/word16du" xmlns:w16sdtdh="http://schemas.microsoft.com/office/word/2020/wordml/sdtdatahash" xmlns:w16se="http://schemas.microsoft.com/office/word/2015/wordml/symex" xmlns:wpg="http://schemas.microsoft.com/office/word/2010/wordprocessingGroup" xmlns:wpi="http://schemas.microsoft.com/office/word/2010/wordprocessingInk" xmlns:wne="http://schemas.microsoft.com/office/word/2006/wordml" xmlns:wps="http://schemas.microsoft.com/office/word/2010/wordprocessingShape" mc:Ignorable="w14 w15 w16se w16cid w16 w16cex w16sdtdh wp14">
+<w:footnotes xmlns:wpc="http://schemas.microsoft.com/office/word/2010/wordprocessingCanvas" xmlns:cx="http://schemas.microsoft.com/office/drawing/2014/chartex" xmlns:cx1="http://schemas.microsoft.com/office/drawing/2015/9/8/chartex" xmlns:cx2="http://schemas.microsoft.com/office/drawing/2015/10/21/chartex" xmlns:cx3="http://schemas.microsoft.com/office/drawing/2016/5/9/chartex" xmlns:cx4="http://schemas.microsoft.com/office/drawing/2016/5/10/chartex" xmlns:cx5="http://schemas.microsoft.com/office/drawing/2016/5/11/chartex" xmlns:cx6="http://schemas.microsoft.com/office/drawing/2016/5/12/chartex" xmlns:cx7="http://schemas.microsoft.com/office/drawing/2016/5/13/chartex" xmlns:cx8="http://schemas.microsoft.com/office/drawing/2016/5/14/chartex" xmlns:mc="http://schemas.openxmlformats.org/markup-compatibility/2006" xmlns:aink="http://schemas.microsoft.com/office/drawing/2016/ink" xmlns:am3d="http://schemas.microsoft.com/office/drawing/2017/model3d" xmlns:o="urn:schemas-microsoft-com:office:office" xmlns:r="http://schemas.openxmlformats.org/officeDocument/2006/relationships" xmlns:m="http://schemas.openxmlformats.org/officeDocument/2006/math" xmlns:v="urn:schemas-microsoft-com:vml" xmlns:wp14="http://schemas.microsoft.com/office/word/2010/wordprocessingDrawing" xmlns:wp="http://schemas.openxmlformats.org/drawingml/2006/wordprocessingDrawing" xmlns:w10="urn:schemas-microsoft-com:office:word" xmlns:w="http://schemas.openxmlformats.org/wordprocessingml/2006/main" xmlns:w14="http://schemas.microsoft.com/office/word/2010/wordml" xmlns:w15="http://schemas.microsoft.com/office/word/2012/wordml" xmlns:w16cex="http://schemas.microsoft.com/office/word/2018/wordml/cex" xmlns:w16cid="http://schemas.microsoft.com/office/word/2016/wordml/cid" xmlns:w16="http://schemas.microsoft.com/office/word/2018/wordml" xmlns:w16sdtdh="http://schemas.microsoft.com/office/word/2020/wordml/sdtdatahash" xmlns:w16se="http://schemas.microsoft.com/office/word/2015/wordml/symex" xmlns:wpg="http://schemas.microsoft.com/office/word/2010/wordprocessingGroup" xmlns:wpi="http://schemas.microsoft.com/office/word/2010/wordprocessingInk" xmlns:wne="http://schemas.microsoft.com/office/word/2006/wordml" xmlns:wps="http://schemas.microsoft.com/office/word/2010/wordprocessingShape" mc:Ignorable="w14 w15 w16se w16cid w16 w16cex w16sdtdh wp14">
   <w:footnote w:type="separator" w:id="-1">
     <w:p>
       <w:pPr>
@@ -3919,7 +4083,7 @@
 </file>
 
 <file path=word/numbering.xml><?xml version="1.0" encoding="utf-8"?>
-<w:numbering xmlns:wpc="http://schemas.microsoft.com/office/word/2010/wordprocessingCanvas" xmlns:cx="http://schemas.microsoft.com/office/drawing/2014/chartex" xmlns:cx1="http://schemas.microsoft.com/office/drawing/2015/9/8/chartex" xmlns:cx2="http://schemas.microsoft.com/office/drawing/2015/10/21/chartex" xmlns:cx3="http://schemas.microsoft.com/office/drawing/2016/5/9/chartex" xmlns:cx4="http://schemas.microsoft.com/office/drawing/2016/5/10/chartex" xmlns:cx5="http://schemas.microsoft.com/office/drawing/2016/5/11/chartex" xmlns:cx6="http://schemas.microsoft.com/office/drawing/2016/5/12/chartex" xmlns:cx7="http://schemas.microsoft.com/office/drawing/2016/5/13/chartex" xmlns:cx8="http://schemas.microsoft.com/office/drawing/2016/5/14/chartex" xmlns:mc="http://schemas.openxmlformats.org/markup-compatibility/2006" xmlns:aink="http://schemas.microsoft.com/office/drawing/2016/ink" xmlns:am3d="http://schemas.microsoft.com/office/drawing/2017/model3d" xmlns:o="urn:schemas-microsoft-com:office:office" xmlns:oel="http://schemas.microsoft.com/office/2019/extlst" xmlns:r="http://schemas.openxmlformats.org/officeDocument/2006/relationships" xmlns:m="http://schemas.openxmlformats.org/officeDocument/2006/math" xmlns:v="urn:schemas-microsoft-com:vml" xmlns:wp14="http://schemas.microsoft.com/office/word/2010/wordprocessingDrawing" xmlns:wp="http://schemas.openxmlformats.org/drawingml/2006/wordprocessingDrawing" xmlns:w10="urn:schemas-microsoft-com:office:word" xmlns:w="http://schemas.openxmlformats.org/wordprocessingml/2006/main" xmlns:w14="http://schemas.microsoft.com/office/word/2010/wordml" xmlns:w15="http://schemas.microsoft.com/office/word/2012/wordml" xmlns:w16cex="http://schemas.microsoft.com/office/word/2018/wordml/cex" xmlns:w16cid="http://schemas.microsoft.com/office/word/2016/wordml/cid" xmlns:w16="http://schemas.microsoft.com/office/word/2018/wordml" xmlns:w16du="http://schemas.microsoft.com/office/word/2023/wordml/word16du" xmlns:w16sdtdh="http://schemas.microsoft.com/office/word/2020/wordml/sdtdatahash" xmlns:w16se="http://schemas.microsoft.com/office/word/2015/wordml/symex" xmlns:wpg="http://schemas.microsoft.com/office/word/2010/wordprocessingGroup" xmlns:wpi="http://schemas.microsoft.com/office/word/2010/wordprocessingInk" xmlns:wne="http://schemas.microsoft.com/office/word/2006/wordml" xmlns:wps="http://schemas.microsoft.com/office/word/2010/wordprocessingShape" mc:Ignorable="w14 w15 w16se w16cid w16 w16cex w16sdtdh wp14">
+<w:numbering xmlns:wpc="http://schemas.microsoft.com/office/word/2010/wordprocessingCanvas" xmlns:cx="http://schemas.microsoft.com/office/drawing/2014/chartex" xmlns:cx1="http://schemas.microsoft.com/office/drawing/2015/9/8/chartex" xmlns:cx2="http://schemas.microsoft.com/office/drawing/2015/10/21/chartex" xmlns:cx3="http://schemas.microsoft.com/office/drawing/2016/5/9/chartex" xmlns:cx4="http://schemas.microsoft.com/office/drawing/2016/5/10/chartex" xmlns:cx5="http://schemas.microsoft.com/office/drawing/2016/5/11/chartex" xmlns:cx6="http://schemas.microsoft.com/office/drawing/2016/5/12/chartex" xmlns:cx7="http://schemas.microsoft.com/office/drawing/2016/5/13/chartex" xmlns:cx8="http://schemas.microsoft.com/office/drawing/2016/5/14/chartex" xmlns:mc="http://schemas.openxmlformats.org/markup-compatibility/2006" xmlns:aink="http://schemas.microsoft.com/office/drawing/2016/ink" xmlns:am3d="http://schemas.microsoft.com/office/drawing/2017/model3d" xmlns:o="urn:schemas-microsoft-com:office:office" xmlns:r="http://schemas.openxmlformats.org/officeDocument/2006/relationships" xmlns:m="http://schemas.openxmlformats.org/officeDocument/2006/math" xmlns:v="urn:schemas-microsoft-com:vml" xmlns:wp14="http://schemas.microsoft.com/office/word/2010/wordprocessingDrawing" xmlns:wp="http://schemas.openxmlformats.org/drawingml/2006/wordprocessingDrawing" xmlns:w10="urn:schemas-microsoft-com:office:word" xmlns:w="http://schemas.openxmlformats.org/wordprocessingml/2006/main" xmlns:w14="http://schemas.microsoft.com/office/word/2010/wordml" xmlns:w15="http://schemas.microsoft.com/office/word/2012/wordml" xmlns:w16cex="http://schemas.microsoft.com/office/word/2018/wordml/cex" xmlns:w16cid="http://schemas.microsoft.com/office/word/2016/wordml/cid" xmlns:w16="http://schemas.microsoft.com/office/word/2018/wordml" xmlns:w16sdtdh="http://schemas.microsoft.com/office/word/2020/wordml/sdtdatahash" xmlns:w16se="http://schemas.microsoft.com/office/word/2015/wordml/symex" xmlns:wpg="http://schemas.microsoft.com/office/word/2010/wordprocessingGroup" xmlns:wpi="http://schemas.microsoft.com/office/word/2010/wordprocessingInk" xmlns:wne="http://schemas.microsoft.com/office/word/2006/wordml" xmlns:wps="http://schemas.microsoft.com/office/word/2010/wordprocessingShape" mc:Ignorable="w14 w15 w16se w16cid w16 w16cex w16sdtdh wp14">
   <w:abstractNum w:abstractNumId="0" w15:restartNumberingAfterBreak="0">
     <w:nsid w:val="5F075175"/>
     <w:multiLevelType w:val="hybridMultilevel"/>
@@ -4232,13 +4396,13 @@
       </w:rPr>
     </w:lvl>
   </w:abstractNum>
-  <w:num w:numId="1" w16cid:durableId="600719336">
+  <w:num w:numId="1">
     <w:abstractNumId w:val="2"/>
   </w:num>
-  <w:num w:numId="2" w16cid:durableId="1242375803">
+  <w:num w:numId="2">
     <w:abstractNumId w:val="1"/>
   </w:num>
-  <w:num w:numId="3" w16cid:durableId="1553615039">
+  <w:num w:numId="3">
     <w:abstractNumId w:val="0"/>
   </w:num>
 </w:numbering>

</xml_diff>